<commit_message>
Updated S-158:100 and S-158:98 material
</commit_message>
<xml_diff>
--- a/Documents/S-158-100/0.2.0/S-158_100 Universal Hydrographic Model Validation_Checks_0_2_0_20241125.docx
+++ b/Documents/S-158-100/0.2.0/S-158_100 Universal Hydrographic Model Validation_Checks_0_2_0_20241125.docx
@@ -1631,8 +1631,8 @@
               </w:rPr>
               <w:fldChar w:fldCharType="separate"/>
             </w:r>
-            <w:bookmarkStart w:id="49" w:name="LIBTypeTitreCEN"/>
-            <w:bookmarkStart w:id="50" w:name="LIBTypeTitre"/>
+            <w:bookmarkStart w:id="49" w:name="LIBTypeTitre"/>
+            <w:bookmarkStart w:id="50" w:name="LIBTypeTitreCEN"/>
             <w:bookmarkEnd w:id="49"/>
             <w:bookmarkEnd w:id="50"/>
             <w:r>
@@ -1697,9 +1697,9 @@
               </w:rPr>
               <w:fldChar w:fldCharType="separate"/>
             </w:r>
-            <w:bookmarkStart w:id="52" w:name="LibEnteteCEN"/>
+            <w:bookmarkStart w:id="52" w:name="LibEntete"/>
             <w:bookmarkStart w:id="53" w:name="LibFileEnTete"/>
-            <w:bookmarkStart w:id="54" w:name="LibEntete"/>
+            <w:bookmarkStart w:id="54" w:name="LibEnteteCEN"/>
             <w:bookmarkEnd w:id="52"/>
             <w:bookmarkEnd w:id="53"/>
             <w:bookmarkEnd w:id="54"/>
@@ -1765,8 +1765,8 @@
               </w:rPr>
               <w:fldChar w:fldCharType="separate"/>
             </w:r>
-            <w:bookmarkStart w:id="56" w:name="LIBASynchro"/>
-            <w:bookmarkStart w:id="57" w:name="LIBASynchroVF"/>
+            <w:bookmarkStart w:id="56" w:name="LIBASynchroVF"/>
+            <w:bookmarkStart w:id="57" w:name="LIBASynchro"/>
             <w:bookmarkEnd w:id="56"/>
             <w:bookmarkEnd w:id="57"/>
             <w:r>
@@ -3981,7 +3981,7 @@
               </w:rPr>
               <w:t>-</w:t>
             </w:r>
-            <w:ins w:id="70" w:author="Raphael Malyankar" w:date="2024-12-02T02:09:00Z" w16du:dateUtc="2024-12-02T09:09:00Z">
+            <w:ins w:id="70" w:author="Raphael Malyankar" w:date="2024-12-16T01:25:00Z" w16du:dateUtc="2024-12-16T08:25:00Z">
               <w:r>
                 <w:rPr>
                   <w:lang w:val="en-GB"/>
@@ -15993,23 +15993,15 @@
         </w:rPr>
         <w:t>_</w:t>
       </w:r>
-      <w:ins w:id="435" w:author="Raphael Malyankar" w:date="2024-10-08T17:23:00Z" w16du:dateUtc="2024-10-09T00:23:00Z">
-        <w:r>
-          <w:rPr>
-            <w:lang w:val="en-GB"/>
-          </w:rPr>
-          <w:t>2024</w:t>
+      <w:ins w:id="435" w:author="Raphael Malyankar" w:date="2024-12-16T01:26:00Z" w16du:dateUtc="2024-12-16T08:26:00Z">
+        <w:r>
+          <w:rPr>
+            <w:lang w:val="en-GB"/>
+          </w:rPr>
+          <w:t>YYYYMMDD</w:t>
         </w:r>
       </w:ins>
-      <w:ins w:id="436" w:author="Raphael Malyankar" w:date="2024-12-01T00:18:00Z" w16du:dateUtc="2024-12-01T07:18:00Z">
-        <w:r>
-          <w:rPr>
-            <w:lang w:val="en-GB"/>
-          </w:rPr>
-          <w:t>1125</w:t>
-        </w:r>
-      </w:ins>
-      <w:del w:id="437" w:author="Raphael Malyankar" w:date="2024-10-08T17:23:00Z" w16du:dateUtc="2024-10-09T00:23:00Z">
+      <w:del w:id="436" w:author="Raphael Malyankar" w:date="2024-10-08T17:23:00Z" w16du:dateUtc="2024-10-09T00:23:00Z">
         <w:r>
           <w:rPr>
             <w:lang w:val="en-GB"/>
@@ -16587,7 +16579,7 @@
       </w:rPr>
       <w:tab/>
     </w:r>
-    <w:ins w:id="438" w:author="Raphael Malyankar" w:date="2024-11-26T16:47:00Z" w16du:dateUtc="2024-11-26T23:47:00Z">
+    <w:ins w:id="437" w:author="Raphael Malyankar" w:date="2024-11-26T16:47:00Z" w16du:dateUtc="2024-11-26T23:47:00Z">
       <w:r>
         <w:rPr>
           <w:rFonts w:cs="Arial"/>
@@ -16596,7 +16588,7 @@
         <w:t>Novem</w:t>
       </w:r>
     </w:ins>
-    <w:ins w:id="439" w:author="Raphael Malyankar" w:date="2024-10-08T17:07:00Z" w16du:dateUtc="2024-10-09T00:07:00Z">
+    <w:ins w:id="438" w:author="Raphael Malyankar" w:date="2024-10-08T17:07:00Z" w16du:dateUtc="2024-10-09T00:07:00Z">
       <w:r>
         <w:rPr>
           <w:rFonts w:cs="Arial"/>
@@ -16605,7 +16597,7 @@
         <w:t>ber</w:t>
       </w:r>
     </w:ins>
-    <w:del w:id="440" w:author="Raphael Malyankar" w:date="2024-10-08T17:07:00Z" w16du:dateUtc="2024-10-09T00:07:00Z">
+    <w:del w:id="439" w:author="Raphael Malyankar" w:date="2024-10-08T17:07:00Z" w16du:dateUtc="2024-10-09T00:07:00Z">
       <w:r>
         <w:rPr>
           <w:rFonts w:cs="Arial"/>
@@ -16643,7 +16635,7 @@
       </w:rPr>
       <w:t>0.</w:t>
     </w:r>
-    <w:ins w:id="441" w:author="Raphael Malyankar" w:date="2024-10-08T17:06:00Z" w16du:dateUtc="2024-10-09T00:06:00Z">
+    <w:ins w:id="440" w:author="Raphael Malyankar" w:date="2024-10-08T17:06:00Z" w16du:dateUtc="2024-10-09T00:06:00Z">
       <w:r>
         <w:rPr>
           <w:rFonts w:cs="Arial"/>
@@ -16652,7 +16644,7 @@
         <w:t>2</w:t>
       </w:r>
     </w:ins>
-    <w:del w:id="442" w:author="Raphael Malyankar" w:date="2024-10-08T17:06:00Z" w16du:dateUtc="2024-10-09T00:06:00Z">
+    <w:del w:id="441" w:author="Raphael Malyankar" w:date="2024-10-08T17:06:00Z" w16du:dateUtc="2024-10-09T00:06:00Z">
       <w:r>
         <w:rPr>
           <w:rFonts w:cs="Arial"/>
@@ -16721,7 +16713,7 @@
       </w:rPr>
       <w:tab/>
     </w:r>
-    <w:ins w:id="443" w:author="Raphael Malyankar" w:date="2024-11-26T16:47:00Z" w16du:dateUtc="2024-11-26T23:47:00Z">
+    <w:ins w:id="442" w:author="Raphael Malyankar" w:date="2024-11-26T16:47:00Z" w16du:dateUtc="2024-11-26T23:47:00Z">
       <w:r>
         <w:rPr>
           <w:rFonts w:cs="Arial"/>
@@ -16730,7 +16722,7 @@
         <w:t>Novem</w:t>
       </w:r>
     </w:ins>
-    <w:ins w:id="444" w:author="Raphael Malyankar" w:date="2024-10-08T17:06:00Z" w16du:dateUtc="2024-10-09T00:06:00Z">
+    <w:ins w:id="443" w:author="Raphael Malyankar" w:date="2024-10-08T17:06:00Z" w16du:dateUtc="2024-10-09T00:06:00Z">
       <w:r>
         <w:rPr>
           <w:rFonts w:cs="Arial"/>
@@ -16739,7 +16731,7 @@
         <w:t>ber</w:t>
       </w:r>
     </w:ins>
-    <w:del w:id="445" w:author="Raphael Malyankar" w:date="2024-10-08T17:06:00Z" w16du:dateUtc="2024-10-09T00:06:00Z">
+    <w:del w:id="444" w:author="Raphael Malyankar" w:date="2024-10-08T17:06:00Z" w16du:dateUtc="2024-10-09T00:06:00Z">
       <w:r>
         <w:rPr>
           <w:rFonts w:cs="Arial"/>
@@ -16770,7 +16762,7 @@
       </w:rPr>
       <w:t>0.</w:t>
     </w:r>
-    <w:ins w:id="446" w:author="Raphael Malyankar" w:date="2024-10-08T17:06:00Z" w16du:dateUtc="2024-10-09T00:06:00Z">
+    <w:ins w:id="445" w:author="Raphael Malyankar" w:date="2024-10-08T17:06:00Z" w16du:dateUtc="2024-10-09T00:06:00Z">
       <w:r>
         <w:rPr>
           <w:rFonts w:cs="Arial"/>
@@ -16779,7 +16771,7 @@
         <w:t>2</w:t>
       </w:r>
     </w:ins>
-    <w:del w:id="447" w:author="Raphael Malyankar" w:date="2024-10-08T17:06:00Z" w16du:dateUtc="2024-10-09T00:06:00Z">
+    <w:del w:id="446" w:author="Raphael Malyankar" w:date="2024-10-08T17:06:00Z" w16du:dateUtc="2024-10-09T00:06:00Z">
       <w:r>
         <w:rPr>
           <w:rFonts w:cs="Arial"/>

</xml_diff>